<commit_message>
API HW Error Fix
</commit_message>
<xml_diff>
--- a/Web App Dev notes.docx
+++ b/Web App Dev notes.docx
@@ -673,6 +673,26 @@
           <w:rFonts w:ascii="Times" w:hAnsi="Times"/>
         </w:rPr>
         <w:t>JSON: JavaScript Object Notation (Web format for sending data)</w:t>
+      </w:r>
+    </w:p>
+    <w:p>
+      <w:pPr>
+        <w:rPr>
+          <w:rFonts w:ascii="Times" w:hAnsi="Times"/>
+        </w:rPr>
+      </w:pPr>
+    </w:p>
+    <w:p>
+      <w:pPr>
+        <w:rPr>
+          <w:rFonts w:ascii="Times" w:hAnsi="Times"/>
+        </w:rPr>
+      </w:pPr>
+      <w:r>
+        <w:rPr>
+          <w:rFonts w:ascii="Times" w:hAnsi="Times"/>
+        </w:rPr>
+        <w:t>AJAX: Asynchronous JavaScript and XML</w:t>
       </w:r>
     </w:p>
     <w:p>

</xml_diff>